<commit_message>
update cap 7 lineas futuras
</commit_message>
<xml_diff>
--- a/Documentacion/CAPITULO 7-CONCLUSIONES Y LINEAS FUTURAS.docx
+++ b/Documentacion/CAPITULO 7-CONCLUSIONES Y LINEAS FUTURAS.docx
@@ -20,6 +20,195 @@
         <w:t xml:space="preserve">CONCLUSIONES </w:t>
       </w:r>
     </w:p>
+    <w:p>
+      <w:pPr>
+        <w:spacing w:after="0" w:line="240" w:lineRule="auto"/>
+        <w:jc w:val="both"/>
+        <w:rPr>
+          <w:rFonts w:ascii="Times New Roman" w:eastAsia="Times New Roman" w:hAnsi="Times New Roman" w:cs="Times New Roman"/>
+        </w:rPr>
+      </w:pPr>
+      <w:r>
+        <w:rPr>
+          <w:rFonts w:ascii="Times New Roman" w:eastAsia="Times New Roman" w:hAnsi="Times New Roman" w:cs="Times New Roman"/>
+        </w:rPr>
+        <w:t>El análisis</w:t>
+      </w:r>
+      <w:r>
+        <w:rPr>
+          <w:rFonts w:ascii="Times New Roman" w:eastAsia="Times New Roman" w:hAnsi="Times New Roman" w:cs="Times New Roman"/>
+        </w:rPr>
+        <w:t xml:space="preserve"> del estado actual del sistema</w:t>
+      </w:r>
+      <w:r>
+        <w:rPr>
+          <w:rFonts w:ascii="Times New Roman" w:eastAsia="Times New Roman" w:hAnsi="Times New Roman" w:cs="Times New Roman"/>
+        </w:rPr>
+        <w:t xml:space="preserve"> permite afirmar que la</w:t>
+      </w:r>
+      <w:r>
+        <w:rPr>
+          <w:rFonts w:ascii="Times New Roman" w:eastAsia="Times New Roman" w:hAnsi="Times New Roman" w:cs="Times New Roman"/>
+        </w:rPr>
+        <w:t xml:space="preserve"> tecnología de realidad aumentada</w:t>
+      </w:r>
+      <w:r>
+        <w:rPr>
+          <w:rFonts w:ascii="Times New Roman" w:eastAsia="Times New Roman" w:hAnsi="Times New Roman" w:cs="Times New Roman"/>
+        </w:rPr>
+        <w:t xml:space="preserve"> se han consolidado como una opción</w:t>
+      </w:r>
+      <w:r>
+        <w:rPr>
+          <w:rFonts w:ascii="Times New Roman" w:eastAsia="Times New Roman" w:hAnsi="Times New Roman" w:cs="Times New Roman"/>
+        </w:rPr>
+        <w:t xml:space="preserve"> efectiva como herramienta</w:t>
+      </w:r>
+      <w:r>
+        <w:rPr>
+          <w:rFonts w:ascii="Times New Roman" w:eastAsia="Times New Roman" w:hAnsi="Times New Roman" w:cs="Times New Roman"/>
+        </w:rPr>
+        <w:t xml:space="preserve"> </w:t>
+      </w:r>
+      <w:r>
+        <w:rPr>
+          <w:rFonts w:ascii="Times New Roman" w:eastAsia="Times New Roman" w:hAnsi="Times New Roman" w:cs="Times New Roman"/>
+        </w:rPr>
+        <w:t xml:space="preserve">para lograr ayudar a gente con capacidades diferentes de nuestra comunidad </w:t>
+      </w:r>
+      <w:r>
+        <w:rPr>
+          <w:rFonts w:ascii="Times New Roman" w:eastAsia="Times New Roman" w:hAnsi="Times New Roman" w:cs="Times New Roman"/>
+        </w:rPr>
+        <w:t>y presenta</w:t>
+      </w:r>
+      <w:r>
+        <w:rPr>
+          <w:rFonts w:ascii="Times New Roman" w:eastAsia="Times New Roman" w:hAnsi="Times New Roman" w:cs="Times New Roman"/>
+        </w:rPr>
+        <w:t xml:space="preserve"> un gran potencial para</w:t>
+      </w:r>
+      <w:r>
+        <w:rPr>
+          <w:rFonts w:ascii="Times New Roman" w:eastAsia="Times New Roman" w:hAnsi="Times New Roman" w:cs="Times New Roman"/>
+        </w:rPr>
+        <w:t xml:space="preserve"> amplia</w:t>
+      </w:r>
+      <w:r>
+        <w:rPr>
+          <w:rFonts w:ascii="Times New Roman" w:eastAsia="Times New Roman" w:hAnsi="Times New Roman" w:cs="Times New Roman"/>
+        </w:rPr>
+        <w:t>s</w:t>
+      </w:r>
+      <w:r>
+        <w:rPr>
+          <w:rFonts w:ascii="Times New Roman" w:eastAsia="Times New Roman" w:hAnsi="Times New Roman" w:cs="Times New Roman"/>
+        </w:rPr>
+        <w:t xml:space="preserve"> aplicación en el futuro. </w:t>
+      </w:r>
+    </w:p>
+    <w:p/>
+    <w:p>
+      <w:pPr>
+        <w:spacing w:after="0" w:line="240" w:lineRule="auto"/>
+        <w:rPr>
+          <w:rFonts w:ascii="Times New Roman" w:eastAsia="Times New Roman" w:hAnsi="Times New Roman" w:cs="Times New Roman"/>
+        </w:rPr>
+      </w:pPr>
+      <w:r>
+        <w:rPr>
+          <w:rFonts w:ascii="Times New Roman" w:eastAsia="Times New Roman" w:hAnsi="Times New Roman" w:cs="Times New Roman"/>
+        </w:rPr>
+        <w:t xml:space="preserve">La metodología de modelado propuesta es aplicable a cualquier tipo de convertidor </w:t>
+      </w:r>
+    </w:p>
+    <w:p>
+      <w:pPr>
+        <w:spacing w:after="0" w:line="240" w:lineRule="auto"/>
+        <w:rPr>
+          <w:rFonts w:ascii="Times New Roman" w:eastAsia="Times New Roman" w:hAnsi="Times New Roman" w:cs="Times New Roman"/>
+        </w:rPr>
+      </w:pPr>
+      <w:r>
+        <w:rPr>
+          <w:rFonts w:ascii="Times New Roman" w:eastAsia="Times New Roman" w:hAnsi="Times New Roman" w:cs="Times New Roman"/>
+        </w:rPr>
+        <w:t>CC/CA, independientemente de su topología, su</w:t>
+      </w:r>
+    </w:p>
+    <w:p>
+      <w:pPr>
+        <w:spacing w:after="0" w:line="240" w:lineRule="auto"/>
+        <w:rPr>
+          <w:rFonts w:ascii="Times New Roman" w:eastAsia="Times New Roman" w:hAnsi="Times New Roman" w:cs="Times New Roman"/>
+        </w:rPr>
+      </w:pPr>
+      <w:r>
+        <w:rPr>
+          <w:rFonts w:ascii="Times New Roman" w:eastAsia="Times New Roman" w:hAnsi="Times New Roman" w:cs="Times New Roman"/>
+        </w:rPr>
+        <w:t xml:space="preserve">número de niveles, el filtro empleado o </w:t>
+      </w:r>
+    </w:p>
+    <w:p>
+      <w:pPr>
+        <w:spacing w:after="0" w:line="240" w:lineRule="auto"/>
+        <w:rPr>
+          <w:rFonts w:ascii="Times New Roman" w:eastAsia="Times New Roman" w:hAnsi="Times New Roman" w:cs="Times New Roman"/>
+        </w:rPr>
+      </w:pPr>
+      <w:r>
+        <w:rPr>
+          <w:rFonts w:ascii="Times New Roman" w:eastAsia="Times New Roman" w:hAnsi="Times New Roman" w:cs="Times New Roman"/>
+        </w:rPr>
+        <w:t xml:space="preserve">la carga conectada. No obstante, la </w:t>
+      </w:r>
+      <w:proofErr w:type="spellStart"/>
+      <w:r>
+        <w:rPr>
+          <w:rFonts w:ascii="Times New Roman" w:eastAsia="Times New Roman" w:hAnsi="Times New Roman" w:cs="Times New Roman"/>
+        </w:rPr>
+        <w:t>complejid</w:t>
+      </w:r>
+      <w:proofErr w:type="spellEnd"/>
+    </w:p>
+    <w:p>
+      <w:pPr>
+        <w:spacing w:after="0" w:line="240" w:lineRule="auto"/>
+        <w:rPr>
+          <w:rFonts w:ascii="Times New Roman" w:eastAsia="Times New Roman" w:hAnsi="Times New Roman" w:cs="Times New Roman"/>
+        </w:rPr>
+      </w:pPr>
+      <w:r>
+        <w:rPr>
+          <w:rFonts w:ascii="Times New Roman" w:eastAsia="Times New Roman" w:hAnsi="Times New Roman" w:cs="Times New Roman"/>
+        </w:rPr>
+        <w:t xml:space="preserve">ad del modelo del convertidor se incrementa </w:t>
+      </w:r>
+    </w:p>
+    <w:p>
+      <w:pPr>
+        <w:spacing w:after="0" w:line="240" w:lineRule="auto"/>
+        <w:rPr>
+          <w:rFonts w:ascii="Times New Roman" w:eastAsia="Times New Roman" w:hAnsi="Times New Roman" w:cs="Times New Roman"/>
+        </w:rPr>
+      </w:pPr>
+      <w:r>
+        <w:rPr>
+          <w:rFonts w:ascii="Times New Roman" w:eastAsia="Times New Roman" w:hAnsi="Times New Roman" w:cs="Times New Roman"/>
+        </w:rPr>
+        <w:t xml:space="preserve">notablemente conforme aumenta el número de niveles. </w:t>
+      </w:r>
+    </w:p>
+    <w:p>
+      <w:pPr>
+        <w:spacing w:after="0" w:line="240" w:lineRule="auto"/>
+        <w:rPr>
+          <w:rFonts w:ascii="Times New Roman" w:eastAsia="Times New Roman" w:hAnsi="Times New Roman" w:cs="Times New Roman"/>
+        </w:rPr>
+      </w:pPr>
+    </w:p>
+    <w:p/>
     <w:p>
       <w:r>
         <w:t>LINEAS FUTURAS DE INVESTIGACION Y DESARROLLO.</w:t>
@@ -195,6 +384,7 @@
   <w:style w:type="paragraph" w:default="1" w:styleId="Normal">
     <w:name w:val="Normal"/>
     <w:qFormat/>
+    <w:rsid w:val="008B43A8"/>
   </w:style>
   <w:style w:type="character" w:default="1" w:styleId="Fuentedeprrafopredeter">
     <w:name w:val="Default Paragraph Font"/>

</xml_diff>

<commit_message>
cap7 mejoras de conclusiones y lineas futuras
</commit_message>
<xml_diff>
--- a/Documentacion/CAPITULO 7-CONCLUSIONES Y LINEAS FUTURAS.docx
+++ b/Documentacion/CAPITULO 7-CONCLUSIONES Y LINEAS FUTURAS.docx
@@ -677,7 +677,7 @@
       <w:pPr>
         <w:jc w:val="both"/>
         <w:rPr>
-          <w:rFonts w:ascii="Arial" w:hAnsi="Arial" w:cs="Arial"/>
+          <w:rFonts w:ascii="Arial" w:hAnsi="Arial"/>
         </w:rPr>
       </w:pPr>
       <w:r>
@@ -800,22 +800,20 @@
         <w:rPr>
           <w:rFonts w:ascii="Arial" w:hAnsi="Arial" w:cs="Arial"/>
         </w:rPr>
+        <w:t xml:space="preserve"> Sumadas la ventaja</w:t>
+      </w:r>
+      <w:r>
+        <w:rPr>
+          <w:rFonts w:ascii="Arial" w:hAnsi="Arial" w:cs="Arial"/>
+        </w:rPr>
+        <w:t xml:space="preserve"> que presenta</w:t>
+      </w:r>
+      <w:r>
+        <w:rPr>
+          <w:rFonts w:ascii="Arial" w:hAnsi="Arial" w:cs="Arial"/>
+        </w:rPr>
         <w:t xml:space="preserve"> </w:t>
       </w:r>
-    </w:p>
-    <w:p>
-      <w:pPr>
-        <w:jc w:val="both"/>
-        <w:rPr>
-          <w:rFonts w:ascii="Arial" w:hAnsi="Arial" w:cs="Arial"/>
-        </w:rPr>
-      </w:pPr>
-      <w:r>
-        <w:rPr>
-          <w:rFonts w:ascii="Arial" w:hAnsi="Arial" w:cs="Arial"/>
-        </w:rPr>
-        <w:t xml:space="preserve">Sumadas las ventajas de </w:t>
-      </w:r>
       <w:proofErr w:type="spellStart"/>
       <w:r>
         <w:rPr>
@@ -828,16 +826,14 @@
         <w:rPr>
           <w:rFonts w:ascii="Arial" w:hAnsi="Arial" w:cs="Arial"/>
         </w:rPr>
-        <w:t xml:space="preserve"> como el </w:t>
-      </w:r>
-    </w:p>
-    <w:p>
-      <w:pPr>
-        <w:jc w:val="both"/>
-        <w:rPr>
-          <w:rFonts w:ascii="Arial" w:hAnsi="Arial" w:cs="Arial"/>
-        </w:rPr>
-      </w:pPr>
+        <w:t xml:space="preserve"> de</w:t>
+      </w:r>
+      <w:r>
+        <w:rPr>
+          <w:rFonts w:ascii="Arial" w:hAnsi="Arial" w:cs="Arial"/>
+        </w:rPr>
+        <w:t xml:space="preserve"> </w:t>
+      </w:r>
       <w:r>
         <w:rPr>
           <w:rFonts w:ascii="Arial" w:hAnsi="Arial"/>
@@ -860,20 +856,29 @@
         <w:rPr>
           <w:rFonts w:ascii="Arial" w:hAnsi="Arial"/>
         </w:rPr>
-        <w:t xml:space="preserve"> y </w:t>
+        <w:t xml:space="preserve">mente. Hacen de esta tecnología la herramienta ideal para </w:t>
       </w:r>
       <w:r>
         <w:rPr>
           <w:rFonts w:ascii="Arial" w:hAnsi="Arial"/>
-        </w:rPr>
-        <w:t>una interfaz gráfica</w:t>
+          <w:color w:val="FF0000"/>
+        </w:rPr>
+        <w:t>encargar estos tipos de proyecto</w:t>
       </w:r>
       <w:r>
         <w:rPr>
           <w:rFonts w:ascii="Arial" w:hAnsi="Arial"/>
         </w:rPr>
-        <w:t xml:space="preserve"> sencilla </w:t>
-      </w:r>
+        <w:t xml:space="preserve">. </w:t>
+      </w:r>
+    </w:p>
+    <w:p>
+      <w:pPr>
+        <w:jc w:val="both"/>
+        <w:rPr>
+          <w:rFonts w:ascii="Arial" w:hAnsi="Arial" w:cs="Arial"/>
+        </w:rPr>
+      </w:pPr>
     </w:p>
     <w:p>
       <w:pPr>
@@ -940,6 +945,64 @@
       </w:r>
       <w:r>
         <w:t xml:space="preserve"> ha dejado líneas abiertas para posibles investigaciones futuras. A continuación proponemos las que nos parecen más importantes.</w:t>
+      </w:r>
+    </w:p>
+    <w:p>
+      <w:pPr>
+        <w:jc w:val="both"/>
+      </w:pPr>
+      <w:r>
+        <w:t xml:space="preserve">El sistema está pensado para el brindar ayuda a personas sordas e hipoacúsicas, sin embargo, en la actualidad existen muchas personas con otras capacidades diferentes a las que el sistema podría </w:t>
+      </w:r>
+      <w:r>
+        <w:t>llegar</w:t>
+      </w:r>
+      <w:r>
+        <w:t xml:space="preserve">. </w:t>
+      </w:r>
+      <w:r>
+        <w:t xml:space="preserve">Una de las alternativas que el sistema puede adoptar es la inclusión de audios digitales que ayuden a personas no videntes a poder manejar el sistema para hacer pedidos en un restaurant. </w:t>
+      </w:r>
+      <w:r>
+        <w:t>La pregunta que nos planteamos es: ¿qué otras necesidades podríamos satisfacer para llegar a ayudar a personas con capacidades diferentes? En este sentido se podría realizar pruebas del sistema con personas con otras discapacidades, para lograr encontrar nuevos requisitos para el sistema  y así poder llegar a ayudar a un mayor número de personas.</w:t>
+      </w:r>
+    </w:p>
+    <w:p>
+      <w:pPr>
+        <w:jc w:val="both"/>
+      </w:pPr>
+      <w:r>
+        <w:t xml:space="preserve">Otra mejora </w:t>
+      </w:r>
+      <w:r>
+        <w:t>seria poder implementar el sistema en las Nube</w:t>
+      </w:r>
+      <w:r>
+        <w:t xml:space="preserve"> .En la </w:t>
+      </w:r>
+      <w:r>
+        <w:t xml:space="preserve"> </w:t>
+      </w:r>
+      <w:r>
+        <w:t xml:space="preserve">actualidad muchos de los sistemas  se encuentran alojados en las nubes, siguiendo esta tendencia, con un poco de investigación y trabajo se puede adaptar el sistema a una interacción </w:t>
+      </w:r>
+      <w:r>
+        <w:t>con las nubes</w:t>
+      </w:r>
+      <w:r>
+        <w:t>.</w:t>
+      </w:r>
+      <w:r>
+        <w:t xml:space="preserve"> De este modo todos los datos </w:t>
+      </w:r>
+      <w:r>
+        <w:t>quedarían</w:t>
+      </w:r>
+      <w:r>
+        <w:t xml:space="preserve"> almacenados en las nube</w:t>
+      </w:r>
+      <w:r>
+        <w:t>s permitiendo a los usuarios tener acceso a ellos de forma remota para realizar operaciones como actualizaciones y correcciones de la carta gourmet.</w:t>
       </w:r>
     </w:p>
     <w:p/>
@@ -1053,6 +1116,7 @@
           <w:sz w:val="20"/>
           <w:szCs w:val="20"/>
         </w:rPr>
+        <w:lastRenderedPageBreak/>
         <w:t>Diseñar la arquitectura de software para el prototipo de realidad aumentada en teléfonos móviles.</w:t>
       </w:r>
     </w:p>

</xml_diff>